<commit_message>
Added pdf of ShoppingList help
</commit_message>
<xml_diff>
--- a/OnlineHelp-ShoppingList.docx
+++ b/OnlineHelp-ShoppingList.docx
@@ -10,6 +10,8 @@
           <w:szCs w:val="32"/>
         </w:rPr>
       </w:pPr>
+      <w:bookmarkStart w:id="0" w:name="_GoBack"/>
+      <w:bookmarkEnd w:id="0"/>
       <w:r>
         <w:rPr>
           <w:b/>
@@ -333,15 +335,7 @@
         <w:rPr>
           <w:b/>
         </w:rPr>
-        <w:t>To revert an ingredient to its original unpur</w:t>
-      </w:r>
-      <w:bookmarkStart w:id="0" w:name="_GoBack"/>
-      <w:bookmarkEnd w:id="0"/>
-      <w:r>
-        <w:rPr>
-          <w:b/>
-        </w:rPr>
-        <w:t>chased state:</w:t>
+        <w:t>To revert an ingredient to its original unpurchased state:</w:t>
       </w:r>
     </w:p>
     <w:p>

</xml_diff>